<commit_message>
update + [bab3,full version,pdf]
</commit_message>
<xml_diff>
--- a/3.0 Metode Perancangan Sistem.docx
+++ b/3.0 Metode Perancangan Sistem.docx
@@ -4,420 +4,368 @@
   <w:body>
     <w:p>
       <w:pPr>
-        <w:spacing w:line="360" w:lineRule="auto"/>
-        <w:jc w:val="center"/>
-        <w:rPr>
-          <w:rFonts w:ascii="Times New Roman" w:hAnsi="Times New Roman" w:cs="Times New Roman"/>
-          <w:b/>
-          <w:bCs/>
-          <w:sz w:val="24"/>
-          <w:szCs w:val="24"/>
-        </w:rPr>
+        <w:pStyle w:val="Heading1"/>
       </w:pPr>
-      <w:r>
-        <w:rPr>
-          <w:rFonts w:ascii="Times New Roman" w:hAnsi="Times New Roman" w:cs="Times New Roman"/>
-          <w:b/>
-          <w:bCs/>
-          <w:sz w:val="24"/>
-          <w:szCs w:val="24"/>
-        </w:rPr>
-        <w:t>Bab 3</w:t>
-      </w:r>
+      <w:bookmarkStart w:id="0" w:name="_Toc84949323"/>
+      <w:r>
+        <w:t>BAB 3</w:t>
+      </w:r>
+      <w:bookmarkEnd w:id="0"/>
     </w:p>
     <w:p>
       <w:pPr>
-        <w:spacing w:line="360" w:lineRule="auto"/>
-        <w:jc w:val="center"/>
-        <w:rPr>
-          <w:rFonts w:ascii="Times New Roman" w:hAnsi="Times New Roman" w:cs="Times New Roman"/>
-          <w:b/>
-          <w:bCs/>
-          <w:sz w:val="24"/>
-          <w:szCs w:val="24"/>
-        </w:rPr>
+        <w:pStyle w:val="Heading1"/>
       </w:pPr>
-      <w:proofErr w:type="spellStart"/>
-      <w:r>
-        <w:rPr>
-          <w:rFonts w:ascii="Times New Roman" w:hAnsi="Times New Roman" w:cs="Times New Roman"/>
-          <w:b/>
-          <w:bCs/>
-          <w:sz w:val="24"/>
-          <w:szCs w:val="24"/>
-        </w:rPr>
+      <w:bookmarkStart w:id="1" w:name="_Toc84949324"/>
+      <w:proofErr w:type="spellStart"/>
+      <w:r>
         <w:t>Metode</w:t>
       </w:r>
       <w:proofErr w:type="spellEnd"/>
       <w:r>
-        <w:rPr>
-          <w:rFonts w:ascii="Times New Roman" w:hAnsi="Times New Roman" w:cs="Times New Roman"/>
-          <w:b/>
-          <w:bCs/>
-          <w:sz w:val="24"/>
-          <w:szCs w:val="24"/>
-        </w:rPr>
-        <w:t xml:space="preserve"> </w:t>
-      </w:r>
-      <w:proofErr w:type="spellStart"/>
-      <w:r>
-        <w:rPr>
-          <w:rFonts w:ascii="Times New Roman" w:hAnsi="Times New Roman" w:cs="Times New Roman"/>
-          <w:b/>
-          <w:bCs/>
-          <w:sz w:val="24"/>
-          <w:szCs w:val="24"/>
-        </w:rPr>
+        <w:t xml:space="preserve"> </w:t>
+      </w:r>
+      <w:proofErr w:type="spellStart"/>
+      <w:r>
         <w:t>Perancangan</w:t>
       </w:r>
       <w:proofErr w:type="spellEnd"/>
       <w:r>
-        <w:rPr>
-          <w:rFonts w:ascii="Times New Roman" w:hAnsi="Times New Roman" w:cs="Times New Roman"/>
-          <w:b/>
-          <w:bCs/>
-          <w:sz w:val="24"/>
-          <w:szCs w:val="24"/>
-        </w:rPr>
-        <w:t xml:space="preserve"> </w:t>
-      </w:r>
-      <w:proofErr w:type="spellStart"/>
-      <w:r>
-        <w:rPr>
-          <w:rFonts w:ascii="Times New Roman" w:hAnsi="Times New Roman" w:cs="Times New Roman"/>
-          <w:b/>
-          <w:bCs/>
-          <w:sz w:val="24"/>
-          <w:szCs w:val="24"/>
-        </w:rPr>
+        <w:t xml:space="preserve"> </w:t>
+      </w:r>
+      <w:proofErr w:type="spellStart"/>
+      <w:r>
         <w:t>Sistem</w:t>
       </w:r>
+      <w:bookmarkEnd w:id="1"/>
       <w:proofErr w:type="spellEnd"/>
     </w:p>
+    <w:p/>
     <w:p>
       <w:pPr>
         <w:spacing w:line="360" w:lineRule="auto"/>
         <w:ind w:firstLine="720"/>
         <w:jc w:val="both"/>
         <w:rPr>
-          <w:rFonts w:ascii="Times New Roman" w:hAnsi="Times New Roman" w:cs="Times New Roman"/>
+          <w:rFonts w:cstheme="minorHAnsi"/>
         </w:rPr>
       </w:pPr>
       <w:r>
         <w:rPr>
-          <w:rFonts w:ascii="Times New Roman" w:hAnsi="Times New Roman" w:cs="Times New Roman"/>
+          <w:rFonts w:cstheme="minorHAnsi"/>
         </w:rPr>
         <w:t xml:space="preserve"> Pada </w:t>
       </w:r>
       <w:proofErr w:type="spellStart"/>
       <w:r>
         <w:rPr>
-          <w:rFonts w:ascii="Times New Roman" w:hAnsi="Times New Roman" w:cs="Times New Roman"/>
+          <w:rFonts w:cstheme="minorHAnsi"/>
         </w:rPr>
         <w:t>bab</w:t>
       </w:r>
       <w:proofErr w:type="spellEnd"/>
       <w:r>
         <w:rPr>
-          <w:rFonts w:ascii="Times New Roman" w:hAnsi="Times New Roman" w:cs="Times New Roman"/>
-        </w:rPr>
-        <w:t xml:space="preserve"> </w:t>
-      </w:r>
-      <w:proofErr w:type="spellStart"/>
-      <w:r>
-        <w:rPr>
-          <w:rFonts w:ascii="Times New Roman" w:hAnsi="Times New Roman" w:cs="Times New Roman"/>
+          <w:rFonts w:cstheme="minorHAnsi"/>
+        </w:rPr>
+        <w:t xml:space="preserve"> </w:t>
+      </w:r>
+      <w:proofErr w:type="spellStart"/>
+      <w:r>
+        <w:rPr>
+          <w:rFonts w:cstheme="minorHAnsi"/>
         </w:rPr>
         <w:t>ini</w:t>
       </w:r>
       <w:proofErr w:type="spellEnd"/>
       <w:r>
         <w:rPr>
-          <w:rFonts w:ascii="Times New Roman" w:hAnsi="Times New Roman" w:cs="Times New Roman"/>
-        </w:rPr>
-        <w:t xml:space="preserve"> </w:t>
-      </w:r>
-      <w:proofErr w:type="spellStart"/>
-      <w:r>
-        <w:rPr>
-          <w:rFonts w:ascii="Times New Roman" w:hAnsi="Times New Roman" w:cs="Times New Roman"/>
+          <w:rFonts w:cstheme="minorHAnsi"/>
+        </w:rPr>
+        <w:t xml:space="preserve"> </w:t>
+      </w:r>
+      <w:proofErr w:type="spellStart"/>
+      <w:r>
+        <w:rPr>
+          <w:rFonts w:cstheme="minorHAnsi"/>
         </w:rPr>
         <w:t>dibahas</w:t>
       </w:r>
       <w:proofErr w:type="spellEnd"/>
       <w:r>
         <w:rPr>
-          <w:rFonts w:ascii="Times New Roman" w:hAnsi="Times New Roman" w:cs="Times New Roman"/>
-        </w:rPr>
-        <w:t xml:space="preserve"> </w:t>
-      </w:r>
-      <w:proofErr w:type="spellStart"/>
-      <w:r>
-        <w:rPr>
-          <w:rFonts w:ascii="Times New Roman" w:hAnsi="Times New Roman" w:cs="Times New Roman"/>
+          <w:rFonts w:cstheme="minorHAnsi"/>
+        </w:rPr>
+        <w:t xml:space="preserve"> </w:t>
+      </w:r>
+      <w:proofErr w:type="spellStart"/>
+      <w:r>
+        <w:rPr>
+          <w:rFonts w:cstheme="minorHAnsi"/>
         </w:rPr>
         <w:t>mengenai</w:t>
       </w:r>
       <w:proofErr w:type="spellEnd"/>
       <w:r>
         <w:rPr>
-          <w:rFonts w:ascii="Times New Roman" w:hAnsi="Times New Roman" w:cs="Times New Roman"/>
-        </w:rPr>
-        <w:t xml:space="preserve"> </w:t>
-      </w:r>
-      <w:proofErr w:type="spellStart"/>
-      <w:r>
-        <w:rPr>
-          <w:rFonts w:ascii="Times New Roman" w:hAnsi="Times New Roman" w:cs="Times New Roman"/>
+          <w:rFonts w:cstheme="minorHAnsi"/>
+        </w:rPr>
+        <w:t xml:space="preserve"> </w:t>
+      </w:r>
+      <w:proofErr w:type="spellStart"/>
+      <w:r>
+        <w:rPr>
+          <w:rFonts w:cstheme="minorHAnsi"/>
         </w:rPr>
         <w:t>metode</w:t>
       </w:r>
       <w:proofErr w:type="spellEnd"/>
       <w:r>
         <w:rPr>
-          <w:rFonts w:ascii="Times New Roman" w:hAnsi="Times New Roman" w:cs="Times New Roman"/>
-        </w:rPr>
-        <w:t xml:space="preserve"> </w:t>
-      </w:r>
-      <w:proofErr w:type="spellStart"/>
-      <w:r>
-        <w:rPr>
-          <w:rFonts w:ascii="Times New Roman" w:hAnsi="Times New Roman" w:cs="Times New Roman"/>
+          <w:rFonts w:cstheme="minorHAnsi"/>
+        </w:rPr>
+        <w:t xml:space="preserve"> </w:t>
+      </w:r>
+      <w:proofErr w:type="spellStart"/>
+      <w:r>
+        <w:rPr>
+          <w:rFonts w:cstheme="minorHAnsi"/>
         </w:rPr>
         <w:t>perancangan</w:t>
       </w:r>
       <w:proofErr w:type="spellEnd"/>
       <w:r>
         <w:rPr>
-          <w:rFonts w:ascii="Times New Roman" w:hAnsi="Times New Roman" w:cs="Times New Roman"/>
+          <w:rFonts w:cstheme="minorHAnsi"/>
         </w:rPr>
         <w:t xml:space="preserve"> yang </w:t>
       </w:r>
       <w:proofErr w:type="spellStart"/>
       <w:r>
         <w:rPr>
-          <w:rFonts w:ascii="Times New Roman" w:hAnsi="Times New Roman" w:cs="Times New Roman"/>
+          <w:rFonts w:cstheme="minorHAnsi"/>
         </w:rPr>
         <w:t>dipergunakan</w:t>
       </w:r>
       <w:proofErr w:type="spellEnd"/>
       <w:r>
         <w:rPr>
-          <w:rFonts w:ascii="Times New Roman" w:hAnsi="Times New Roman" w:cs="Times New Roman"/>
-        </w:rPr>
-        <w:t xml:space="preserve"> </w:t>
-      </w:r>
-      <w:proofErr w:type="spellStart"/>
-      <w:r>
-        <w:rPr>
-          <w:rFonts w:ascii="Times New Roman" w:hAnsi="Times New Roman" w:cs="Times New Roman"/>
+          <w:rFonts w:cstheme="minorHAnsi"/>
+        </w:rPr>
+        <w:t xml:space="preserve"> </w:t>
+      </w:r>
+      <w:proofErr w:type="spellStart"/>
+      <w:r>
+        <w:rPr>
+          <w:rFonts w:cstheme="minorHAnsi"/>
         </w:rPr>
         <w:t>dalam</w:t>
       </w:r>
       <w:proofErr w:type="spellEnd"/>
       <w:r>
         <w:rPr>
-          <w:rFonts w:ascii="Times New Roman" w:hAnsi="Times New Roman" w:cs="Times New Roman"/>
-        </w:rPr>
-        <w:t xml:space="preserve"> </w:t>
-      </w:r>
-      <w:proofErr w:type="spellStart"/>
-      <w:r>
-        <w:rPr>
-          <w:rFonts w:ascii="Times New Roman" w:hAnsi="Times New Roman" w:cs="Times New Roman"/>
+          <w:rFonts w:cstheme="minorHAnsi"/>
+        </w:rPr>
+        <w:t xml:space="preserve"> </w:t>
+      </w:r>
+      <w:proofErr w:type="spellStart"/>
+      <w:r>
+        <w:rPr>
+          <w:rFonts w:cstheme="minorHAnsi"/>
         </w:rPr>
         <w:t>membuat</w:t>
       </w:r>
       <w:proofErr w:type="spellEnd"/>
       <w:r>
         <w:rPr>
-          <w:rFonts w:ascii="Times New Roman" w:hAnsi="Times New Roman" w:cs="Times New Roman"/>
-        </w:rPr>
-        <w:t xml:space="preserve"> </w:t>
-      </w:r>
-      <w:proofErr w:type="spellStart"/>
-      <w:r>
-        <w:rPr>
-          <w:rFonts w:ascii="Times New Roman" w:hAnsi="Times New Roman" w:cs="Times New Roman"/>
+          <w:rFonts w:cstheme="minorHAnsi"/>
+        </w:rPr>
+        <w:t xml:space="preserve"> </w:t>
+      </w:r>
+      <w:proofErr w:type="spellStart"/>
+      <w:r>
+        <w:rPr>
+          <w:rFonts w:cstheme="minorHAnsi"/>
         </w:rPr>
         <w:t>Sistem</w:t>
       </w:r>
       <w:proofErr w:type="spellEnd"/>
       <w:r>
         <w:rPr>
-          <w:rFonts w:ascii="Times New Roman" w:hAnsi="Times New Roman" w:cs="Times New Roman"/>
-        </w:rPr>
-        <w:t xml:space="preserve"> </w:t>
-      </w:r>
-      <w:proofErr w:type="spellStart"/>
-      <w:r>
-        <w:rPr>
-          <w:rFonts w:ascii="Times New Roman" w:hAnsi="Times New Roman" w:cs="Times New Roman"/>
+          <w:rFonts w:cstheme="minorHAnsi"/>
+        </w:rPr>
+        <w:t xml:space="preserve"> </w:t>
+      </w:r>
+      <w:proofErr w:type="spellStart"/>
+      <w:r>
+        <w:rPr>
+          <w:rFonts w:cstheme="minorHAnsi"/>
         </w:rPr>
         <w:t>Informasi</w:t>
       </w:r>
       <w:proofErr w:type="spellEnd"/>
       <w:r>
         <w:rPr>
-          <w:rFonts w:ascii="Times New Roman" w:hAnsi="Times New Roman" w:cs="Times New Roman"/>
-        </w:rPr>
-        <w:t xml:space="preserve"> </w:t>
-      </w:r>
-      <w:proofErr w:type="spellStart"/>
-      <w:r>
-        <w:rPr>
-          <w:rFonts w:ascii="Times New Roman" w:hAnsi="Times New Roman" w:cs="Times New Roman"/>
+          <w:rFonts w:cstheme="minorHAnsi"/>
+        </w:rPr>
+        <w:t xml:space="preserve"> </w:t>
+      </w:r>
+      <w:proofErr w:type="spellStart"/>
+      <w:r>
+        <w:rPr>
+          <w:rFonts w:cstheme="minorHAnsi"/>
         </w:rPr>
         <w:t>Administrasi</w:t>
       </w:r>
       <w:proofErr w:type="spellEnd"/>
       <w:r>
         <w:rPr>
-          <w:rFonts w:ascii="Times New Roman" w:hAnsi="Times New Roman" w:cs="Times New Roman"/>
-        </w:rPr>
-        <w:t xml:space="preserve"> </w:t>
-      </w:r>
-      <w:proofErr w:type="spellStart"/>
-      <w:r>
-        <w:rPr>
-          <w:rFonts w:ascii="Times New Roman" w:hAnsi="Times New Roman" w:cs="Times New Roman"/>
+          <w:rFonts w:cstheme="minorHAnsi"/>
+        </w:rPr>
+        <w:t xml:space="preserve"> </w:t>
+      </w:r>
+      <w:proofErr w:type="spellStart"/>
+      <w:r>
+        <w:rPr>
+          <w:rFonts w:cstheme="minorHAnsi"/>
         </w:rPr>
         <w:t>pasien</w:t>
       </w:r>
       <w:proofErr w:type="spellEnd"/>
       <w:r>
         <w:rPr>
-          <w:rFonts w:ascii="Times New Roman" w:hAnsi="Times New Roman" w:cs="Times New Roman"/>
-        </w:rPr>
-        <w:t xml:space="preserve"> </w:t>
-      </w:r>
-      <w:proofErr w:type="spellStart"/>
-      <w:r>
-        <w:rPr>
-          <w:rFonts w:ascii="Times New Roman" w:hAnsi="Times New Roman" w:cs="Times New Roman"/>
+          <w:rFonts w:cstheme="minorHAnsi"/>
+        </w:rPr>
+        <w:t xml:space="preserve"> </w:t>
+      </w:r>
+      <w:proofErr w:type="spellStart"/>
+      <w:r>
+        <w:rPr>
+          <w:rFonts w:cstheme="minorHAnsi"/>
         </w:rPr>
         <w:t>Berbasis</w:t>
       </w:r>
       <w:proofErr w:type="spellEnd"/>
       <w:r>
         <w:rPr>
-          <w:rFonts w:ascii="Times New Roman" w:hAnsi="Times New Roman" w:cs="Times New Roman"/>
+          <w:rFonts w:cstheme="minorHAnsi"/>
         </w:rPr>
         <w:t xml:space="preserve"> Desktop </w:t>
       </w:r>
       <w:proofErr w:type="spellStart"/>
       <w:r>
         <w:rPr>
-          <w:rFonts w:ascii="Times New Roman" w:hAnsi="Times New Roman" w:cs="Times New Roman"/>
+          <w:rFonts w:cstheme="minorHAnsi"/>
         </w:rPr>
         <w:t>beserta</w:t>
       </w:r>
       <w:proofErr w:type="spellEnd"/>
       <w:r>
         <w:rPr>
-          <w:rFonts w:ascii="Times New Roman" w:hAnsi="Times New Roman" w:cs="Times New Roman"/>
-        </w:rPr>
-        <w:t xml:space="preserve"> </w:t>
-      </w:r>
-      <w:proofErr w:type="spellStart"/>
-      <w:r>
-        <w:rPr>
-          <w:rFonts w:ascii="Times New Roman" w:hAnsi="Times New Roman" w:cs="Times New Roman"/>
+          <w:rFonts w:cstheme="minorHAnsi"/>
+        </w:rPr>
+        <w:t xml:space="preserve"> </w:t>
+      </w:r>
+      <w:proofErr w:type="spellStart"/>
+      <w:r>
+        <w:rPr>
+          <w:rFonts w:cstheme="minorHAnsi"/>
         </w:rPr>
         <w:t>rancangan-rancangan</w:t>
       </w:r>
       <w:proofErr w:type="spellEnd"/>
       <w:r>
         <w:rPr>
-          <w:rFonts w:ascii="Times New Roman" w:hAnsi="Times New Roman" w:cs="Times New Roman"/>
-        </w:rPr>
-        <w:t xml:space="preserve"> </w:t>
-      </w:r>
-      <w:proofErr w:type="spellStart"/>
-      <w:r>
-        <w:rPr>
-          <w:rFonts w:ascii="Times New Roman" w:hAnsi="Times New Roman" w:cs="Times New Roman"/>
+          <w:rFonts w:cstheme="minorHAnsi"/>
+        </w:rPr>
+        <w:t xml:space="preserve"> </w:t>
+      </w:r>
+      <w:proofErr w:type="spellStart"/>
+      <w:r>
+        <w:rPr>
+          <w:rFonts w:cstheme="minorHAnsi"/>
         </w:rPr>
         <w:t>baik</w:t>
       </w:r>
       <w:proofErr w:type="spellEnd"/>
       <w:r>
         <w:rPr>
-          <w:rFonts w:ascii="Times New Roman" w:hAnsi="Times New Roman" w:cs="Times New Roman"/>
-        </w:rPr>
-        <w:t xml:space="preserve"> </w:t>
-      </w:r>
-      <w:proofErr w:type="spellStart"/>
-      <w:r>
-        <w:rPr>
-          <w:rFonts w:ascii="Times New Roman" w:hAnsi="Times New Roman" w:cs="Times New Roman"/>
+          <w:rFonts w:cstheme="minorHAnsi"/>
+        </w:rPr>
+        <w:t xml:space="preserve"> </w:t>
+      </w:r>
+      <w:proofErr w:type="spellStart"/>
+      <w:r>
+        <w:rPr>
+          <w:rFonts w:cstheme="minorHAnsi"/>
         </w:rPr>
         <w:t>berupa</w:t>
       </w:r>
       <w:proofErr w:type="spellEnd"/>
       <w:r>
         <w:rPr>
-          <w:rFonts w:ascii="Times New Roman" w:hAnsi="Times New Roman" w:cs="Times New Roman"/>
+          <w:rFonts w:cstheme="minorHAnsi"/>
         </w:rPr>
         <w:t xml:space="preserve"> use case, activity diagram, class diagram dan table-</w:t>
       </w:r>
       <w:proofErr w:type="spellStart"/>
       <w:r>
         <w:rPr>
-          <w:rFonts w:ascii="Times New Roman" w:hAnsi="Times New Roman" w:cs="Times New Roman"/>
+          <w:rFonts w:cstheme="minorHAnsi"/>
         </w:rPr>
         <w:t>tabel</w:t>
       </w:r>
       <w:proofErr w:type="spellEnd"/>
       <w:r>
         <w:rPr>
-          <w:rFonts w:ascii="Times New Roman" w:hAnsi="Times New Roman" w:cs="Times New Roman"/>
+          <w:rFonts w:cstheme="minorHAnsi"/>
         </w:rPr>
         <w:t xml:space="preserve"> basis data </w:t>
       </w:r>
       <w:proofErr w:type="spellStart"/>
       <w:r>
         <w:rPr>
-          <w:rFonts w:ascii="Times New Roman" w:hAnsi="Times New Roman" w:cs="Times New Roman"/>
+          <w:rFonts w:cstheme="minorHAnsi"/>
         </w:rPr>
         <w:t>dari</w:t>
       </w:r>
       <w:proofErr w:type="spellEnd"/>
       <w:r>
         <w:rPr>
-          <w:rFonts w:ascii="Times New Roman" w:hAnsi="Times New Roman" w:cs="Times New Roman"/>
-        </w:rPr>
-        <w:t xml:space="preserve"> </w:t>
-      </w:r>
-      <w:proofErr w:type="spellStart"/>
-      <w:r>
-        <w:rPr>
-          <w:rFonts w:ascii="Times New Roman" w:hAnsi="Times New Roman" w:cs="Times New Roman"/>
+          <w:rFonts w:cstheme="minorHAnsi"/>
+        </w:rPr>
+        <w:t xml:space="preserve"> </w:t>
+      </w:r>
+      <w:proofErr w:type="spellStart"/>
+      <w:r>
+        <w:rPr>
+          <w:rFonts w:cstheme="minorHAnsi"/>
         </w:rPr>
         <w:t>sistem</w:t>
       </w:r>
       <w:proofErr w:type="spellEnd"/>
       <w:r>
         <w:rPr>
-          <w:rFonts w:ascii="Times New Roman" w:hAnsi="Times New Roman" w:cs="Times New Roman"/>
-        </w:rPr>
-        <w:t xml:space="preserve"> </w:t>
-      </w:r>
-      <w:proofErr w:type="spellStart"/>
-      <w:r>
-        <w:rPr>
-          <w:rFonts w:ascii="Times New Roman" w:hAnsi="Times New Roman" w:cs="Times New Roman"/>
+          <w:rFonts w:cstheme="minorHAnsi"/>
+        </w:rPr>
+        <w:t xml:space="preserve"> </w:t>
+      </w:r>
+      <w:proofErr w:type="spellStart"/>
+      <w:r>
+        <w:rPr>
+          <w:rFonts w:cstheme="minorHAnsi"/>
         </w:rPr>
         <w:t>tersebut</w:t>
       </w:r>
       <w:proofErr w:type="spellEnd"/>
       <w:r>
         <w:rPr>
-          <w:rFonts w:ascii="Times New Roman" w:hAnsi="Times New Roman" w:cs="Times New Roman"/>
+          <w:rFonts w:cstheme="minorHAnsi"/>
         </w:rPr>
         <w:t>.</w:t>
       </w:r>
     </w:p>
+    <w:p/>
     <w:sectPr>
       <w:pgSz w:w="11906" w:h="16838"/>
       <w:pgMar w:top="1440" w:right="1440" w:bottom="1440" w:left="1440" w:header="708" w:footer="708" w:gutter="0"/>
@@ -826,6 +774,30 @@
   <w:style w:type="paragraph" w:default="1" w:styleId="Normal">
     <w:name w:val="Normal"/>
     <w:qFormat/>
+    <w:rsid w:val="00B138AF"/>
+  </w:style>
+  <w:style w:type="paragraph" w:styleId="Heading1">
+    <w:name w:val="heading 1"/>
+    <w:basedOn w:val="Normal"/>
+    <w:next w:val="Normal"/>
+    <w:link w:val="Heading1Char"/>
+    <w:autoRedefine/>
+    <w:uiPriority w:val="9"/>
+    <w:qFormat/>
+    <w:rsid w:val="00B138AF"/>
+    <w:pPr>
+      <w:keepNext/>
+      <w:keepLines/>
+      <w:spacing w:before="240" w:after="0"/>
+      <w:jc w:val="center"/>
+      <w:outlineLvl w:val="0"/>
+    </w:pPr>
+    <w:rPr>
+      <w:rFonts w:eastAsiaTheme="majorEastAsia" w:cstheme="majorBidi"/>
+      <w:b/>
+      <w:sz w:val="28"/>
+      <w:szCs w:val="32"/>
+    </w:rPr>
   </w:style>
   <w:style w:type="character" w:default="1" w:styleId="DefaultParagraphFont">
     <w:name w:val="Default Paragraph Font"/>
@@ -853,6 +825,19 @@
     <w:uiPriority w:val="99"/>
     <w:semiHidden/>
     <w:unhideWhenUsed/>
+  </w:style>
+  <w:style w:type="character" w:customStyle="1" w:styleId="Heading1Char">
+    <w:name w:val="Heading 1 Char"/>
+    <w:basedOn w:val="DefaultParagraphFont"/>
+    <w:link w:val="Heading1"/>
+    <w:uiPriority w:val="9"/>
+    <w:rsid w:val="00B138AF"/>
+    <w:rPr>
+      <w:rFonts w:eastAsiaTheme="majorEastAsia" w:cstheme="majorBidi"/>
+      <w:b/>
+      <w:sz w:val="28"/>
+      <w:szCs w:val="32"/>
+    </w:rPr>
   </w:style>
 </w:styles>
 </file>

</xml_diff>